<commit_message>
add details to CV_Melnychuks
</commit_message>
<xml_diff>
--- a/CV/CV_Melnychuks.docx
+++ b/CV/CV_Melnychuks.docx
@@ -598,6 +598,118 @@
               <w:t>Ubuntu</w:t>
             </w:r>
           </w:p>
+          <w:p>
+            <w:pPr>
+              <w:rPr>
+                <w:rFonts w:cstheme="minorHAnsi"/>
+                <w:sz w:val="24"/>
+                <w:szCs w:val="24"/>
+                <w:lang w:val="en-US"/>
+              </w:rPr>
+            </w:pPr>
+            <w:r>
+              <w:rPr>
+                <w:rFonts w:cstheme="minorHAnsi"/>
+                <w:sz w:val="24"/>
+                <w:szCs w:val="24"/>
+                <w:lang w:val="en-US"/>
+              </w:rPr>
+              <w:t>Languages</w:t>
+            </w:r>
+          </w:p>
+          <w:p>
+            <w:pPr>
+              <w:pStyle w:val="a6"/>
+              <w:numPr>
+                <w:ilvl w:val="0"/>
+                <w:numId w:val="3"/>
+              </w:numPr>
+              <w:rPr>
+                <w:rFonts w:cstheme="minorHAnsi"/>
+                <w:sz w:val="24"/>
+                <w:szCs w:val="24"/>
+                <w:lang w:val="en-US"/>
+              </w:rPr>
+            </w:pPr>
+            <w:r>
+              <w:rPr>
+                <w:rFonts w:cstheme="minorHAnsi"/>
+                <w:sz w:val="24"/>
+                <w:szCs w:val="24"/>
+                <w:lang w:val="en-US"/>
+              </w:rPr>
+              <w:t>Ukrainian – Native</w:t>
+            </w:r>
+          </w:p>
+          <w:p>
+            <w:pPr>
+              <w:pStyle w:val="a6"/>
+              <w:numPr>
+                <w:ilvl w:val="0"/>
+                <w:numId w:val="3"/>
+              </w:numPr>
+              <w:rPr>
+                <w:rFonts w:cstheme="minorHAnsi"/>
+                <w:sz w:val="24"/>
+                <w:szCs w:val="24"/>
+                <w:lang w:val="en-US"/>
+              </w:rPr>
+            </w:pPr>
+            <w:r>
+              <w:rPr>
+                <w:rFonts w:cstheme="minorHAnsi"/>
+                <w:sz w:val="24"/>
+                <w:szCs w:val="24"/>
+                <w:lang w:val="en-US"/>
+              </w:rPr>
+              <w:t xml:space="preserve">English Strong B1 (according to this </w:t>
+            </w:r>
+            <w:hyperlink r:id="rId8" w:history="1">
+              <w:r>
+                <w:rPr>
+                  <w:rStyle w:val="a4"/>
+                  <w:rFonts w:cstheme="minorHAnsi"/>
+                  <w:sz w:val="24"/>
+                  <w:szCs w:val="24"/>
+                  <w:lang w:val="en-US"/>
+                </w:rPr>
+                <w:t>document</w:t>
+              </w:r>
+            </w:hyperlink>
+            <w:r>
+              <w:rPr>
+                <w:rFonts w:cstheme="minorHAnsi"/>
+                <w:sz w:val="24"/>
+                <w:szCs w:val="24"/>
+                <w:lang w:val="en-US"/>
+              </w:rPr>
+              <w:t xml:space="preserve">) </w:t>
+            </w:r>
+          </w:p>
+          <w:p>
+            <w:pPr>
+              <w:pStyle w:val="a6"/>
+              <w:numPr>
+                <w:ilvl w:val="0"/>
+                <w:numId w:val="3"/>
+              </w:numPr>
+              <w:rPr>
+                <w:rFonts w:cstheme="minorHAnsi"/>
+                <w:sz w:val="24"/>
+                <w:szCs w:val="24"/>
+                <w:lang w:val="en-US"/>
+              </w:rPr>
+            </w:pPr>
+            <w:r>
+              <w:rPr>
+                <w:rFonts w:cstheme="minorHAnsi"/>
+                <w:sz w:val="24"/>
+                <w:szCs w:val="24"/>
+                <w:lang w:val="en-US"/>
+              </w:rPr>
+              <w:t>Russian - Fluent</w:t>
+            </w:r>
+          </w:p>
         </w:tc>
       </w:tr>
       <w:tr>
@@ -840,6 +952,119 @@
     </w:lvl>
   </w:abstractNum>
   <w:abstractNum w:abstractNumId="1" w15:restartNumberingAfterBreak="0">
+    <w:nsid w:val="224E3D93"/>
+    <w:multiLevelType w:val="hybridMultilevel"/>
+    <w:tmpl w:val="D102ECE4"/>
+    <w:lvl w:ilvl="0" w:tplc="04220001">
+      <w:start w:val="1"/>
+      <w:numFmt w:val="bullet"/>
+      <w:lvlText w:val=""/>
+      <w:lvlJc w:val="left"/>
+      <w:pPr>
+        <w:ind w:left="720" w:hanging="360"/>
+      </w:pPr>
+      <w:rPr>
+        <w:rFonts w:ascii="Symbol" w:hAnsi="Symbol" w:hint="default"/>
+      </w:rPr>
+    </w:lvl>
+    <w:lvl w:ilvl="1" w:tplc="04220003" w:tentative="1">
+      <w:start w:val="1"/>
+      <w:numFmt w:val="bullet"/>
+      <w:lvlText w:val="o"/>
+      <w:lvlJc w:val="left"/>
+      <w:pPr>
+        <w:ind w:left="1440" w:hanging="360"/>
+      </w:pPr>
+      <w:rPr>
+        <w:rFonts w:ascii="Courier New" w:hAnsi="Courier New" w:cs="Courier New" w:hint="default"/>
+      </w:rPr>
+    </w:lvl>
+    <w:lvl w:ilvl="2" w:tplc="04220005" w:tentative="1">
+      <w:start w:val="1"/>
+      <w:numFmt w:val="bullet"/>
+      <w:lvlText w:val=""/>
+      <w:lvlJc w:val="left"/>
+      <w:pPr>
+        <w:ind w:left="2160" w:hanging="360"/>
+      </w:pPr>
+      <w:rPr>
+        <w:rFonts w:ascii="Wingdings" w:hAnsi="Wingdings" w:hint="default"/>
+      </w:rPr>
+    </w:lvl>
+    <w:lvl w:ilvl="3" w:tplc="04220001" w:tentative="1">
+      <w:start w:val="1"/>
+      <w:numFmt w:val="bullet"/>
+      <w:lvlText w:val=""/>
+      <w:lvlJc w:val="left"/>
+      <w:pPr>
+        <w:ind w:left="2880" w:hanging="360"/>
+      </w:pPr>
+      <w:rPr>
+        <w:rFonts w:ascii="Symbol" w:hAnsi="Symbol" w:hint="default"/>
+      </w:rPr>
+    </w:lvl>
+    <w:lvl w:ilvl="4" w:tplc="04220003" w:tentative="1">
+      <w:start w:val="1"/>
+      <w:numFmt w:val="bullet"/>
+      <w:lvlText w:val="o"/>
+      <w:lvlJc w:val="left"/>
+      <w:pPr>
+        <w:ind w:left="3600" w:hanging="360"/>
+      </w:pPr>
+      <w:rPr>
+        <w:rFonts w:ascii="Courier New" w:hAnsi="Courier New" w:cs="Courier New" w:hint="default"/>
+      </w:rPr>
+    </w:lvl>
+    <w:lvl w:ilvl="5" w:tplc="04220005" w:tentative="1">
+      <w:start w:val="1"/>
+      <w:numFmt w:val="bullet"/>
+      <w:lvlText w:val=""/>
+      <w:lvlJc w:val="left"/>
+      <w:pPr>
+        <w:ind w:left="4320" w:hanging="360"/>
+      </w:pPr>
+      <w:rPr>
+        <w:rFonts w:ascii="Wingdings" w:hAnsi="Wingdings" w:hint="default"/>
+      </w:rPr>
+    </w:lvl>
+    <w:lvl w:ilvl="6" w:tplc="04220001" w:tentative="1">
+      <w:start w:val="1"/>
+      <w:numFmt w:val="bullet"/>
+      <w:lvlText w:val=""/>
+      <w:lvlJc w:val="left"/>
+      <w:pPr>
+        <w:ind w:left="5040" w:hanging="360"/>
+      </w:pPr>
+      <w:rPr>
+        <w:rFonts w:ascii="Symbol" w:hAnsi="Symbol" w:hint="default"/>
+      </w:rPr>
+    </w:lvl>
+    <w:lvl w:ilvl="7" w:tplc="04220003" w:tentative="1">
+      <w:start w:val="1"/>
+      <w:numFmt w:val="bullet"/>
+      <w:lvlText w:val="o"/>
+      <w:lvlJc w:val="left"/>
+      <w:pPr>
+        <w:ind w:left="5760" w:hanging="360"/>
+      </w:pPr>
+      <w:rPr>
+        <w:rFonts w:ascii="Courier New" w:hAnsi="Courier New" w:cs="Courier New" w:hint="default"/>
+      </w:rPr>
+    </w:lvl>
+    <w:lvl w:ilvl="8" w:tplc="04220005" w:tentative="1">
+      <w:start w:val="1"/>
+      <w:numFmt w:val="bullet"/>
+      <w:lvlText w:val=""/>
+      <w:lvlJc w:val="left"/>
+      <w:pPr>
+        <w:ind w:left="6480" w:hanging="360"/>
+      </w:pPr>
+      <w:rPr>
+        <w:rFonts w:ascii="Wingdings" w:hAnsi="Wingdings" w:hint="default"/>
+      </w:rPr>
+    </w:lvl>
+  </w:abstractNum>
+  <w:abstractNum w:abstractNumId="2" w15:restartNumberingAfterBreak="0">
     <w:nsid w:val="36686CA7"/>
     <w:multiLevelType w:val="hybridMultilevel"/>
     <w:tmpl w:val="38B02B2E"/>
@@ -956,6 +1181,9 @@
     <w:abstractNumId w:val="0"/>
   </w:num>
   <w:num w:numId="2">
+    <w:abstractNumId w:val="2"/>
+  </w:num>
+  <w:num w:numId="3">
     <w:abstractNumId w:val="1"/>
   </w:num>
 </w:numbering>

</xml_diff>